<commit_message>
software requirements specification updates
</commit_message>
<xml_diff>
--- a/documentation/software_requirement_specification.docx
+++ b/documentation/software_requirement_specification.docx
@@ -144,16 +144,8 @@
         <w:rPr>
           <w:color w:val="3B3838" w:themeColor="background2" w:themeShade="40"/>
         </w:rPr>
-        <w:t xml:space="preserve">James Clark, Sam Tredgett, Hugo </w:t>
-      </w:r>
-      <w:proofErr w:type="spellStart"/>
-      <w:r>
-        <w:rPr>
-          <w:color w:val="3B3838" w:themeColor="background2" w:themeShade="40"/>
-        </w:rPr>
-        <w:t>A’Violet</w:t>
-      </w:r>
-      <w:proofErr w:type="spellEnd"/>
+        <w:t>James Clark, Sam Tredgett, Hugo A’Violet</w:t>
+      </w:r>
     </w:p>
     <w:p>
       <w:pPr>
@@ -236,7 +228,7 @@
             <w:rPr>
               <w:rFonts w:eastAsiaTheme="minorEastAsia"/>
               <w:noProof/>
-              <w:lang w:eastAsia="en-GB"/>
+              <w:lang w:eastAsia="ko-KR"/>
             </w:rPr>
           </w:pPr>
           <w:r>
@@ -263,13 +255,12 @@
             </w:rPr>
             <w:fldChar w:fldCharType="separate"/>
           </w:r>
-          <w:hyperlink w:anchor="_Toc33439745" w:history="1">
+          <w:hyperlink w:anchor="_Toc37248973" w:history="1">
             <w:r>
               <w:rPr>
                 <w:rStyle w:val="Hyperlink"/>
                 <w:rFonts w:ascii="Times New Roman" w:hAnsi="Times New Roman" w:cs="Times New Roman"/>
                 <w:noProof/>
-                <w:color w:val="011830" w:themeColor="hyperlink" w:themeShade="40"/>
               </w:rPr>
               <w:t>1.</w:t>
             </w:r>
@@ -277,7 +268,7 @@
               <w:rPr>
                 <w:rFonts w:eastAsiaTheme="minorEastAsia"/>
                 <w:noProof/>
-                <w:lang w:eastAsia="en-GB"/>
+                <w:lang w:eastAsia="ko-KR"/>
               </w:rPr>
               <w:tab/>
             </w:r>
@@ -286,7 +277,6 @@
                 <w:rStyle w:val="Hyperlink"/>
                 <w:rFonts w:ascii="Times New Roman" w:hAnsi="Times New Roman" w:cs="Times New Roman"/>
                 <w:noProof/>
-                <w:color w:val="011830" w:themeColor="hyperlink" w:themeShade="40"/>
               </w:rPr>
               <w:t>Introduction</w:t>
             </w:r>
@@ -309,7 +299,7 @@
                 <w:noProof/>
                 <w:webHidden/>
               </w:rPr>
-              <w:instrText xml:space="preserve"> PAGEREF _Toc33439745 \h </w:instrText>
+              <w:instrText xml:space="preserve"> PAGEREF _Toc37248973 \h </w:instrText>
             </w:r>
             <w:r>
               <w:rPr>
@@ -349,16 +339,15 @@
             <w:rPr>
               <w:rFonts w:eastAsiaTheme="minorEastAsia"/>
               <w:noProof/>
-              <w:lang w:eastAsia="en-GB"/>
+              <w:lang w:eastAsia="ko-KR"/>
             </w:rPr>
           </w:pPr>
-          <w:hyperlink w:anchor="_Toc33439746" w:history="1">
+          <w:hyperlink w:anchor="_Toc37248974" w:history="1">
             <w:r>
               <w:rPr>
                 <w:rStyle w:val="Hyperlink"/>
                 <w:rFonts w:ascii="Times New Roman" w:hAnsi="Times New Roman" w:cs="Times New Roman"/>
                 <w:noProof/>
-                <w:color w:val="011830" w:themeColor="hyperlink" w:themeShade="40"/>
               </w:rPr>
               <w:t>1.1 Purpose of the system</w:t>
             </w:r>
@@ -381,7 +370,95 @@
                 <w:noProof/>
                 <w:webHidden/>
               </w:rPr>
-              <w:instrText xml:space="preserve"> PAGEREF _Toc33439746 \h </w:instrText>
+              <w:instrText xml:space="preserve"> PAGEREF _Toc37248974 \h </w:instrText>
+            </w:r>
+            <w:r>
+              <w:rPr>
+                <w:noProof/>
+                <w:webHidden/>
+              </w:rPr>
+            </w:r>
+            <w:r>
+              <w:rPr>
+                <w:noProof/>
+                <w:webHidden/>
+              </w:rPr>
+              <w:fldChar w:fldCharType="separate"/>
+            </w:r>
+            <w:r>
+              <w:rPr>
+                <w:noProof/>
+                <w:webHidden/>
+              </w:rPr>
+              <w:t>3</w:t>
+            </w:r>
+            <w:r>
+              <w:rPr>
+                <w:noProof/>
+                <w:webHidden/>
+              </w:rPr>
+              <w:fldChar w:fldCharType="end"/>
+            </w:r>
+          </w:hyperlink>
+        </w:p>
+        <w:p>
+          <w:pPr>
+            <w:pStyle w:val="TOC2"/>
+            <w:tabs>
+              <w:tab w:val="left" w:pos="880"/>
+              <w:tab w:val="right" w:leader="dot" w:pos="9016"/>
+            </w:tabs>
+            <w:rPr>
+              <w:rFonts w:eastAsiaTheme="minorEastAsia"/>
+              <w:noProof/>
+              <w:lang w:eastAsia="ko-KR"/>
+            </w:rPr>
+          </w:pPr>
+          <w:hyperlink w:anchor="_Toc37248975" w:history="1">
+            <w:r>
+              <w:rPr>
+                <w:rStyle w:val="Hyperlink"/>
+                <w:rFonts w:ascii="Times New Roman" w:hAnsi="Times New Roman" w:cs="Times New Roman"/>
+                <w:noProof/>
+              </w:rPr>
+              <w:t>1.2</w:t>
+            </w:r>
+            <w:r>
+              <w:rPr>
+                <w:rFonts w:eastAsiaTheme="minorEastAsia"/>
+                <w:noProof/>
+                <w:lang w:eastAsia="ko-KR"/>
+              </w:rPr>
+              <w:t xml:space="preserve"> </w:t>
+            </w:r>
+            <w:r>
+              <w:rPr>
+                <w:rStyle w:val="Hyperlink"/>
+                <w:rFonts w:ascii="Times New Roman" w:hAnsi="Times New Roman" w:cs="Times New Roman"/>
+                <w:noProof/>
+              </w:rPr>
+              <w:t>Scope of the system</w:t>
+            </w:r>
+            <w:r>
+              <w:rPr>
+                <w:noProof/>
+                <w:webHidden/>
+              </w:rPr>
+              <w:tab/>
+            </w:r>
+            <w:r>
+              <w:rPr>
+                <w:noProof/>
+                <w:webHidden/>
+              </w:rPr>
+              <w:fldChar w:fldCharType="begin"/>
+            </w:r>
+            <w:r>
+              <w:rPr>
+                <w:noProof/>
+                <w:webHidden/>
+              </w:rPr>
+              <w:instrText xml:space="preserve"> PAGEREF _Toc37248975 \h </w:instrText>
             </w:r>
             <w:r>
               <w:rPr>
@@ -421,18 +498,17 @@
             <w:rPr>
               <w:rFonts w:eastAsiaTheme="minorEastAsia"/>
               <w:noProof/>
-              <w:lang w:eastAsia="en-GB"/>
+              <w:lang w:eastAsia="ko-KR"/>
             </w:rPr>
           </w:pPr>
-          <w:hyperlink w:anchor="_Toc33439747" w:history="1">
+          <w:hyperlink w:anchor="_Toc37248976" w:history="1">
             <w:r>
               <w:rPr>
                 <w:rStyle w:val="Hyperlink"/>
                 <w:rFonts w:ascii="Times New Roman" w:hAnsi="Times New Roman" w:cs="Times New Roman"/>
                 <w:noProof/>
-                <w:color w:val="011830" w:themeColor="hyperlink" w:themeShade="40"/>
-              </w:rPr>
-              <w:t>1.2 Scope of the system</w:t>
+              </w:rPr>
+              <w:t>1.3 Objectives</w:t>
             </w:r>
             <w:r>
               <w:rPr>
@@ -453,7 +529,7 @@
                 <w:noProof/>
                 <w:webHidden/>
               </w:rPr>
-              <w:instrText xml:space="preserve"> PAGEREF _Toc33439747 \h </w:instrText>
+              <w:instrText xml:space="preserve"> PAGEREF _Toc37248976 \h </w:instrText>
             </w:r>
             <w:r>
               <w:rPr>
@@ -473,151 +549,7 @@
                 <w:noProof/>
                 <w:webHidden/>
               </w:rPr>
-              <w:t>3</w:t>
-            </w:r>
-            <w:r>
-              <w:rPr>
-                <w:noProof/>
-                <w:webHidden/>
-              </w:rPr>
-              <w:fldChar w:fldCharType="end"/>
-            </w:r>
-          </w:hyperlink>
-        </w:p>
-        <w:p>
-          <w:pPr>
-            <w:pStyle w:val="TOC2"/>
-            <w:tabs>
-              <w:tab w:val="right" w:leader="dot" w:pos="9016"/>
-            </w:tabs>
-            <w:rPr>
-              <w:rFonts w:eastAsiaTheme="minorEastAsia"/>
-              <w:noProof/>
-              <w:lang w:eastAsia="en-GB"/>
-            </w:rPr>
-          </w:pPr>
-          <w:hyperlink w:anchor="_Toc33439748" w:history="1">
-            <w:r>
-              <w:rPr>
-                <w:rStyle w:val="Hyperlink"/>
-                <w:rFonts w:ascii="Times New Roman" w:hAnsi="Times New Roman" w:cs="Times New Roman"/>
-                <w:noProof/>
-                <w:color w:val="011830" w:themeColor="hyperlink" w:themeShade="40"/>
-              </w:rPr>
-              <w:t>1.3 Objectives</w:t>
-            </w:r>
-            <w:r>
-              <w:rPr>
-                <w:noProof/>
-                <w:webHidden/>
-              </w:rPr>
-              <w:tab/>
-            </w:r>
-            <w:r>
-              <w:rPr>
-                <w:noProof/>
-                <w:webHidden/>
-              </w:rPr>
-              <w:fldChar w:fldCharType="begin"/>
-            </w:r>
-            <w:r>
-              <w:rPr>
-                <w:noProof/>
-                <w:webHidden/>
-              </w:rPr>
-              <w:instrText xml:space="preserve"> PAGEREF _Toc33439748 \h </w:instrText>
-            </w:r>
-            <w:r>
-              <w:rPr>
-                <w:noProof/>
-                <w:webHidden/>
-              </w:rPr>
-            </w:r>
-            <w:r>
-              <w:rPr>
-                <w:noProof/>
-                <w:webHidden/>
-              </w:rPr>
-              <w:fldChar w:fldCharType="separate"/>
-            </w:r>
-            <w:r>
-              <w:rPr>
-                <w:noProof/>
-                <w:webHidden/>
-              </w:rPr>
-              <w:t>3</w:t>
-            </w:r>
-            <w:r>
-              <w:rPr>
-                <w:noProof/>
-                <w:webHidden/>
-              </w:rPr>
-              <w:fldChar w:fldCharType="end"/>
-            </w:r>
-          </w:hyperlink>
-        </w:p>
-        <w:p>
-          <w:pPr>
-            <w:pStyle w:val="TOC2"/>
-            <w:tabs>
-              <w:tab w:val="right" w:leader="dot" w:pos="9016"/>
-            </w:tabs>
-            <w:rPr>
-              <w:rFonts w:eastAsiaTheme="minorEastAsia"/>
-              <w:noProof/>
-              <w:lang w:eastAsia="en-GB"/>
-            </w:rPr>
-          </w:pPr>
-          <w:hyperlink w:anchor="_Toc33439749" w:history="1">
-            <w:r>
-              <w:rPr>
-                <w:rStyle w:val="Hyperlink"/>
-                <w:rFonts w:ascii="Times New Roman" w:hAnsi="Times New Roman" w:cs="Times New Roman"/>
-                <w:noProof/>
-                <w:color w:val="011830" w:themeColor="hyperlink" w:themeShade="40"/>
-              </w:rPr>
-              <w:t>1.4 Definitions and Acronyms</w:t>
-            </w:r>
-            <w:r>
-              <w:rPr>
-                <w:noProof/>
-                <w:webHidden/>
-              </w:rPr>
-              <w:tab/>
-            </w:r>
-            <w:r>
-              <w:rPr>
-                <w:noProof/>
-                <w:webHidden/>
-              </w:rPr>
-              <w:fldChar w:fldCharType="begin"/>
-            </w:r>
-            <w:r>
-              <w:rPr>
-                <w:noProof/>
-                <w:webHidden/>
-              </w:rPr>
-              <w:instrText xml:space="preserve"> PAGEREF _Toc33439749 \h </w:instrText>
-            </w:r>
-            <w:r>
-              <w:rPr>
-                <w:noProof/>
-                <w:webHidden/>
-              </w:rPr>
-            </w:r>
-            <w:r>
-              <w:rPr>
-                <w:noProof/>
-                <w:webHidden/>
-              </w:rPr>
-              <w:fldChar w:fldCharType="separate"/>
-            </w:r>
-            <w:r>
-              <w:rPr>
-                <w:noProof/>
-                <w:webHidden/>
-              </w:rPr>
-              <w:t>3</w:t>
+              <w:t>4</w:t>
             </w:r>
             <w:r>
               <w:rPr>
@@ -638,16 +570,15 @@
             <w:rPr>
               <w:rFonts w:eastAsiaTheme="minorEastAsia"/>
               <w:noProof/>
-              <w:lang w:eastAsia="en-GB"/>
+              <w:lang w:eastAsia="ko-KR"/>
             </w:rPr>
           </w:pPr>
-          <w:hyperlink w:anchor="_Toc33439750" w:history="1">
+          <w:hyperlink w:anchor="_Toc37248977" w:history="1">
             <w:r>
               <w:rPr>
                 <w:rStyle w:val="Hyperlink"/>
                 <w:rFonts w:ascii="Times New Roman" w:hAnsi="Times New Roman" w:cs="Times New Roman"/>
                 <w:noProof/>
-                <w:color w:val="011830" w:themeColor="hyperlink" w:themeShade="40"/>
               </w:rPr>
               <w:t>2.</w:t>
             </w:r>
@@ -655,7 +586,7 @@
               <w:rPr>
                 <w:rFonts w:eastAsiaTheme="minorEastAsia"/>
                 <w:noProof/>
-                <w:lang w:eastAsia="en-GB"/>
+                <w:lang w:eastAsia="ko-KR"/>
               </w:rPr>
               <w:tab/>
             </w:r>
@@ -664,7 +595,6 @@
                 <w:rStyle w:val="Hyperlink"/>
                 <w:rFonts w:ascii="Times New Roman" w:hAnsi="Times New Roman" w:cs="Times New Roman"/>
                 <w:noProof/>
-                <w:color w:val="011830" w:themeColor="hyperlink" w:themeShade="40"/>
               </w:rPr>
               <w:t>Proposed System</w:t>
             </w:r>
@@ -687,7 +617,7 @@
                 <w:noProof/>
                 <w:webHidden/>
               </w:rPr>
-              <w:instrText xml:space="preserve"> PAGEREF _Toc33439750 \h </w:instrText>
+              <w:instrText xml:space="preserve"> PAGEREF _Toc37248977 \h </w:instrText>
             </w:r>
             <w:r>
               <w:rPr>
@@ -707,7 +637,7 @@
                 <w:noProof/>
                 <w:webHidden/>
               </w:rPr>
-              <w:t>3</w:t>
+              <w:t>4</w:t>
             </w:r>
             <w:r>
               <w:rPr>
@@ -728,16 +658,15 @@
             <w:rPr>
               <w:rFonts w:eastAsiaTheme="minorEastAsia"/>
               <w:noProof/>
-              <w:lang w:eastAsia="en-GB"/>
+              <w:lang w:eastAsia="ko-KR"/>
             </w:rPr>
           </w:pPr>
-          <w:hyperlink w:anchor="_Toc33439751" w:history="1">
+          <w:hyperlink w:anchor="_Toc37248978" w:history="1">
             <w:r>
               <w:rPr>
                 <w:rStyle w:val="Hyperlink"/>
                 <w:rFonts w:ascii="Times New Roman" w:hAnsi="Times New Roman" w:cs="Times New Roman"/>
                 <w:noProof/>
-                <w:color w:val="011830" w:themeColor="hyperlink" w:themeShade="40"/>
               </w:rPr>
               <w:t>3.</w:t>
             </w:r>
@@ -745,7 +674,7 @@
               <w:rPr>
                 <w:rFonts w:eastAsiaTheme="minorEastAsia"/>
                 <w:noProof/>
-                <w:lang w:eastAsia="en-GB"/>
+                <w:lang w:eastAsia="ko-KR"/>
               </w:rPr>
               <w:tab/>
             </w:r>
@@ -754,7 +683,6 @@
                 <w:rStyle w:val="Hyperlink"/>
                 <w:rFonts w:ascii="Times New Roman" w:hAnsi="Times New Roman" w:cs="Times New Roman"/>
                 <w:noProof/>
-                <w:color w:val="011830" w:themeColor="hyperlink" w:themeShade="40"/>
               </w:rPr>
               <w:t>Functional Requirements</w:t>
             </w:r>
@@ -777,7 +705,7 @@
                 <w:noProof/>
                 <w:webHidden/>
               </w:rPr>
-              <w:instrText xml:space="preserve"> PAGEREF _Toc33439751 \h </w:instrText>
+              <w:instrText xml:space="preserve"> PAGEREF _Toc37248978 \h </w:instrText>
             </w:r>
             <w:r>
               <w:rPr>
@@ -797,7 +725,7 @@
                 <w:noProof/>
                 <w:webHidden/>
               </w:rPr>
-              <w:t>3</w:t>
+              <w:t>4</w:t>
             </w:r>
             <w:r>
               <w:rPr>
@@ -817,18 +745,17 @@
             <w:rPr>
               <w:rFonts w:eastAsiaTheme="minorEastAsia"/>
               <w:noProof/>
-              <w:lang w:eastAsia="en-GB"/>
+              <w:lang w:eastAsia="ko-KR"/>
             </w:rPr>
           </w:pPr>
-          <w:hyperlink w:anchor="_Toc33439752" w:history="1">
+          <w:hyperlink w:anchor="_Toc37248979" w:history="1">
             <w:r>
               <w:rPr>
                 <w:rStyle w:val="Hyperlink"/>
                 <w:rFonts w:ascii="Times New Roman" w:hAnsi="Times New Roman" w:cs="Times New Roman"/>
                 <w:noProof/>
-                <w:color w:val="011830" w:themeColor="hyperlink" w:themeShade="40"/>
-              </w:rPr>
-              <w:t>4. Non-functional Requirements</w:t>
+              </w:rPr>
+              <w:t>4. Summary</w:t>
             </w:r>
             <w:r>
               <w:rPr>
@@ -849,7 +776,7 @@
                 <w:noProof/>
                 <w:webHidden/>
               </w:rPr>
-              <w:instrText xml:space="preserve"> PAGEREF _Toc33439752 \h </w:instrText>
+              <w:instrText xml:space="preserve"> PAGEREF _Toc37248979 \h </w:instrText>
             </w:r>
             <w:r>
               <w:rPr>
@@ -869,583 +796,7 @@
                 <w:noProof/>
                 <w:webHidden/>
               </w:rPr>
-              <w:t>3</w:t>
-            </w:r>
-            <w:r>
-              <w:rPr>
-                <w:noProof/>
-                <w:webHidden/>
-              </w:rPr>
-              <w:fldChar w:fldCharType="end"/>
-            </w:r>
-          </w:hyperlink>
-        </w:p>
-        <w:p>
-          <w:pPr>
-            <w:pStyle w:val="TOC2"/>
-            <w:tabs>
-              <w:tab w:val="right" w:leader="dot" w:pos="9016"/>
-            </w:tabs>
-            <w:rPr>
-              <w:rFonts w:eastAsiaTheme="minorEastAsia"/>
-              <w:noProof/>
-              <w:lang w:eastAsia="en-GB"/>
-            </w:rPr>
-          </w:pPr>
-          <w:hyperlink w:anchor="_Toc33439753" w:history="1">
-            <w:r>
-              <w:rPr>
-                <w:rStyle w:val="Hyperlink"/>
-                <w:rFonts w:ascii="Times New Roman" w:hAnsi="Times New Roman" w:cs="Times New Roman"/>
-                <w:noProof/>
-                <w:color w:val="011830" w:themeColor="hyperlink" w:themeShade="40"/>
-              </w:rPr>
-              <w:t>4.1 Usability</w:t>
-            </w:r>
-            <w:r>
-              <w:rPr>
-                <w:noProof/>
-                <w:webHidden/>
-              </w:rPr>
-              <w:tab/>
-            </w:r>
-            <w:r>
-              <w:rPr>
-                <w:noProof/>
-                <w:webHidden/>
-              </w:rPr>
-              <w:fldChar w:fldCharType="begin"/>
-            </w:r>
-            <w:r>
-              <w:rPr>
-                <w:noProof/>
-                <w:webHidden/>
-              </w:rPr>
-              <w:instrText xml:space="preserve"> PAGEREF _Toc33439753 \h </w:instrText>
-            </w:r>
-            <w:r>
-              <w:rPr>
-                <w:noProof/>
-                <w:webHidden/>
-              </w:rPr>
-            </w:r>
-            <w:r>
-              <w:rPr>
-                <w:noProof/>
-                <w:webHidden/>
-              </w:rPr>
-              <w:fldChar w:fldCharType="separate"/>
-            </w:r>
-            <w:r>
-              <w:rPr>
-                <w:noProof/>
-                <w:webHidden/>
-              </w:rPr>
-              <w:t>3</w:t>
-            </w:r>
-            <w:r>
-              <w:rPr>
-                <w:noProof/>
-                <w:webHidden/>
-              </w:rPr>
-              <w:fldChar w:fldCharType="end"/>
-            </w:r>
-          </w:hyperlink>
-        </w:p>
-        <w:p>
-          <w:pPr>
-            <w:pStyle w:val="TOC2"/>
-            <w:tabs>
-              <w:tab w:val="right" w:leader="dot" w:pos="9016"/>
-            </w:tabs>
-            <w:rPr>
-              <w:rFonts w:eastAsiaTheme="minorEastAsia"/>
-              <w:noProof/>
-              <w:lang w:eastAsia="en-GB"/>
-            </w:rPr>
-          </w:pPr>
-          <w:hyperlink w:anchor="_Toc33439754" w:history="1">
-            <w:r>
-              <w:rPr>
-                <w:rStyle w:val="Hyperlink"/>
-                <w:rFonts w:ascii="Times New Roman" w:hAnsi="Times New Roman" w:cs="Times New Roman"/>
-                <w:noProof/>
-                <w:color w:val="011830" w:themeColor="hyperlink" w:themeShade="40"/>
-              </w:rPr>
-              <w:t>4.2 Reliability</w:t>
-            </w:r>
-            <w:r>
-              <w:rPr>
-                <w:noProof/>
-                <w:webHidden/>
-              </w:rPr>
-              <w:tab/>
-            </w:r>
-            <w:r>
-              <w:rPr>
-                <w:noProof/>
-                <w:webHidden/>
-              </w:rPr>
-              <w:fldChar w:fldCharType="begin"/>
-            </w:r>
-            <w:r>
-              <w:rPr>
-                <w:noProof/>
-                <w:webHidden/>
-              </w:rPr>
-              <w:instrText xml:space="preserve"> PAGEREF _Toc33439754 \h </w:instrText>
-            </w:r>
-            <w:r>
-              <w:rPr>
-                <w:noProof/>
-                <w:webHidden/>
-              </w:rPr>
-            </w:r>
-            <w:r>
-              <w:rPr>
-                <w:noProof/>
-                <w:webHidden/>
-              </w:rPr>
-              <w:fldChar w:fldCharType="separate"/>
-            </w:r>
-            <w:r>
-              <w:rPr>
-                <w:noProof/>
-                <w:webHidden/>
-              </w:rPr>
-              <w:t>3</w:t>
-            </w:r>
-            <w:r>
-              <w:rPr>
-                <w:noProof/>
-                <w:webHidden/>
-              </w:rPr>
-              <w:fldChar w:fldCharType="end"/>
-            </w:r>
-          </w:hyperlink>
-        </w:p>
-        <w:p>
-          <w:pPr>
-            <w:pStyle w:val="TOC2"/>
-            <w:tabs>
-              <w:tab w:val="right" w:leader="dot" w:pos="9016"/>
-            </w:tabs>
-            <w:rPr>
-              <w:rFonts w:eastAsiaTheme="minorEastAsia"/>
-              <w:noProof/>
-              <w:lang w:eastAsia="en-GB"/>
-            </w:rPr>
-          </w:pPr>
-          <w:hyperlink w:anchor="_Toc33439755" w:history="1">
-            <w:r>
-              <w:rPr>
-                <w:rStyle w:val="Hyperlink"/>
-                <w:rFonts w:ascii="Times New Roman" w:hAnsi="Times New Roman" w:cs="Times New Roman"/>
-                <w:noProof/>
-                <w:color w:val="011830" w:themeColor="hyperlink" w:themeShade="40"/>
-              </w:rPr>
-              <w:t>4.3 Performance</w:t>
-            </w:r>
-            <w:r>
-              <w:rPr>
-                <w:noProof/>
-                <w:webHidden/>
-              </w:rPr>
-              <w:tab/>
-            </w:r>
-            <w:r>
-              <w:rPr>
-                <w:noProof/>
-                <w:webHidden/>
-              </w:rPr>
-              <w:fldChar w:fldCharType="begin"/>
-            </w:r>
-            <w:r>
-              <w:rPr>
-                <w:noProof/>
-                <w:webHidden/>
-              </w:rPr>
-              <w:instrText xml:space="preserve"> PAGEREF _Toc33439755 \h </w:instrText>
-            </w:r>
-            <w:r>
-              <w:rPr>
-                <w:noProof/>
-                <w:webHidden/>
-              </w:rPr>
-            </w:r>
-            <w:r>
-              <w:rPr>
-                <w:noProof/>
-                <w:webHidden/>
-              </w:rPr>
-              <w:fldChar w:fldCharType="separate"/>
-            </w:r>
-            <w:r>
-              <w:rPr>
-                <w:noProof/>
-                <w:webHidden/>
-              </w:rPr>
-              <w:t>3</w:t>
-            </w:r>
-            <w:r>
-              <w:rPr>
-                <w:noProof/>
-                <w:webHidden/>
-              </w:rPr>
-              <w:fldChar w:fldCharType="end"/>
-            </w:r>
-          </w:hyperlink>
-        </w:p>
-        <w:p>
-          <w:pPr>
-            <w:pStyle w:val="TOC2"/>
-            <w:tabs>
-              <w:tab w:val="right" w:leader="dot" w:pos="9016"/>
-            </w:tabs>
-            <w:rPr>
-              <w:rFonts w:eastAsiaTheme="minorEastAsia"/>
-              <w:noProof/>
-              <w:lang w:eastAsia="en-GB"/>
-            </w:rPr>
-          </w:pPr>
-          <w:hyperlink w:anchor="_Toc33439756" w:history="1">
-            <w:r>
-              <w:rPr>
-                <w:rStyle w:val="Hyperlink"/>
-                <w:rFonts w:ascii="Times New Roman" w:hAnsi="Times New Roman" w:cs="Times New Roman"/>
-                <w:noProof/>
-                <w:color w:val="011830" w:themeColor="hyperlink" w:themeShade="40"/>
-              </w:rPr>
-              <w:t>4.4 Supportability</w:t>
-            </w:r>
-            <w:r>
-              <w:rPr>
-                <w:noProof/>
-                <w:webHidden/>
-              </w:rPr>
-              <w:tab/>
-            </w:r>
-            <w:r>
-              <w:rPr>
-                <w:noProof/>
-                <w:webHidden/>
-              </w:rPr>
-              <w:fldChar w:fldCharType="begin"/>
-            </w:r>
-            <w:r>
-              <w:rPr>
-                <w:noProof/>
-                <w:webHidden/>
-              </w:rPr>
-              <w:instrText xml:space="preserve"> PAGEREF _Toc33439756 \h </w:instrText>
-            </w:r>
-            <w:r>
-              <w:rPr>
-                <w:noProof/>
-                <w:webHidden/>
-              </w:rPr>
-            </w:r>
-            <w:r>
-              <w:rPr>
-                <w:noProof/>
-                <w:webHidden/>
-              </w:rPr>
-              <w:fldChar w:fldCharType="separate"/>
-            </w:r>
-            <w:r>
-              <w:rPr>
-                <w:noProof/>
-                <w:webHidden/>
-              </w:rPr>
-              <w:t>3</w:t>
-            </w:r>
-            <w:r>
-              <w:rPr>
-                <w:noProof/>
-                <w:webHidden/>
-              </w:rPr>
-              <w:fldChar w:fldCharType="end"/>
-            </w:r>
-          </w:hyperlink>
-        </w:p>
-        <w:p>
-          <w:pPr>
-            <w:pStyle w:val="TOC2"/>
-            <w:tabs>
-              <w:tab w:val="right" w:leader="dot" w:pos="9016"/>
-            </w:tabs>
-            <w:rPr>
-              <w:rFonts w:eastAsiaTheme="minorEastAsia"/>
-              <w:noProof/>
-              <w:lang w:eastAsia="en-GB"/>
-            </w:rPr>
-          </w:pPr>
-          <w:hyperlink w:anchor="_Toc33439757" w:history="1">
-            <w:r>
-              <w:rPr>
-                <w:rStyle w:val="Hyperlink"/>
-                <w:rFonts w:ascii="Times New Roman" w:hAnsi="Times New Roman" w:cs="Times New Roman"/>
-                <w:noProof/>
-                <w:color w:val="011830" w:themeColor="hyperlink" w:themeShade="40"/>
-              </w:rPr>
-              <w:t>4.5 Implementation</w:t>
-            </w:r>
-            <w:r>
-              <w:rPr>
-                <w:noProof/>
-                <w:webHidden/>
-              </w:rPr>
-              <w:tab/>
-            </w:r>
-            <w:r>
-              <w:rPr>
-                <w:noProof/>
-                <w:webHidden/>
-              </w:rPr>
-              <w:fldChar w:fldCharType="begin"/>
-            </w:r>
-            <w:r>
-              <w:rPr>
-                <w:noProof/>
-                <w:webHidden/>
-              </w:rPr>
-              <w:instrText xml:space="preserve"> PAGEREF _Toc33439757 \h </w:instrText>
-            </w:r>
-            <w:r>
-              <w:rPr>
-                <w:noProof/>
-                <w:webHidden/>
-              </w:rPr>
-            </w:r>
-            <w:r>
-              <w:rPr>
-                <w:noProof/>
-                <w:webHidden/>
-              </w:rPr>
-              <w:fldChar w:fldCharType="separate"/>
-            </w:r>
-            <w:r>
-              <w:rPr>
-                <w:noProof/>
-                <w:webHidden/>
-              </w:rPr>
-              <w:t>3</w:t>
-            </w:r>
-            <w:r>
-              <w:rPr>
-                <w:noProof/>
-                <w:webHidden/>
-              </w:rPr>
-              <w:fldChar w:fldCharType="end"/>
-            </w:r>
-          </w:hyperlink>
-        </w:p>
-        <w:p>
-          <w:pPr>
-            <w:pStyle w:val="TOC2"/>
-            <w:tabs>
-              <w:tab w:val="right" w:leader="dot" w:pos="9016"/>
-            </w:tabs>
-            <w:rPr>
-              <w:rFonts w:eastAsiaTheme="minorEastAsia"/>
-              <w:noProof/>
-              <w:lang w:eastAsia="en-GB"/>
-            </w:rPr>
-          </w:pPr>
-          <w:hyperlink w:anchor="_Toc33439758" w:history="1">
-            <w:r>
-              <w:rPr>
-                <w:rStyle w:val="Hyperlink"/>
-                <w:rFonts w:ascii="Times New Roman" w:hAnsi="Times New Roman" w:cs="Times New Roman"/>
-                <w:noProof/>
-                <w:color w:val="011830" w:themeColor="hyperlink" w:themeShade="40"/>
-              </w:rPr>
-              <w:t>4.6 Interface</w:t>
-            </w:r>
-            <w:r>
-              <w:rPr>
-                <w:noProof/>
-                <w:webHidden/>
-              </w:rPr>
-              <w:tab/>
-            </w:r>
-            <w:r>
-              <w:rPr>
-                <w:noProof/>
-                <w:webHidden/>
-              </w:rPr>
-              <w:fldChar w:fldCharType="begin"/>
-            </w:r>
-            <w:r>
-              <w:rPr>
-                <w:noProof/>
-                <w:webHidden/>
-              </w:rPr>
-              <w:instrText xml:space="preserve"> PAGEREF _Toc33439758 \h </w:instrText>
-            </w:r>
-            <w:r>
-              <w:rPr>
-                <w:noProof/>
-                <w:webHidden/>
-              </w:rPr>
-            </w:r>
-            <w:r>
-              <w:rPr>
-                <w:noProof/>
-                <w:webHidden/>
-              </w:rPr>
-              <w:fldChar w:fldCharType="separate"/>
-            </w:r>
-            <w:r>
-              <w:rPr>
-                <w:noProof/>
-                <w:webHidden/>
-              </w:rPr>
-              <w:t>3</w:t>
-            </w:r>
-            <w:r>
-              <w:rPr>
-                <w:noProof/>
-                <w:webHidden/>
-              </w:rPr>
-              <w:fldChar w:fldCharType="end"/>
-            </w:r>
-          </w:hyperlink>
-        </w:p>
-        <w:p>
-          <w:pPr>
-            <w:pStyle w:val="TOC2"/>
-            <w:tabs>
-              <w:tab w:val="right" w:leader="dot" w:pos="9016"/>
-            </w:tabs>
-            <w:rPr>
-              <w:rFonts w:eastAsiaTheme="minorEastAsia"/>
-              <w:noProof/>
-              <w:lang w:eastAsia="en-GB"/>
-            </w:rPr>
-          </w:pPr>
-          <w:hyperlink w:anchor="_Toc33439759" w:history="1">
-            <w:r>
-              <w:rPr>
-                <w:rStyle w:val="Hyperlink"/>
-                <w:rFonts w:ascii="Times New Roman" w:hAnsi="Times New Roman" w:cs="Times New Roman"/>
-                <w:noProof/>
-                <w:color w:val="011830" w:themeColor="hyperlink" w:themeShade="40"/>
-              </w:rPr>
-              <w:t>4.7 Legal</w:t>
-            </w:r>
-            <w:r>
-              <w:rPr>
-                <w:noProof/>
-                <w:webHidden/>
-              </w:rPr>
-              <w:tab/>
-            </w:r>
-            <w:r>
-              <w:rPr>
-                <w:noProof/>
-                <w:webHidden/>
-              </w:rPr>
-              <w:fldChar w:fldCharType="begin"/>
-            </w:r>
-            <w:r>
-              <w:rPr>
-                <w:noProof/>
-                <w:webHidden/>
-              </w:rPr>
-              <w:instrText xml:space="preserve"> PAGEREF _Toc33439759 \h </w:instrText>
-            </w:r>
-            <w:r>
-              <w:rPr>
-                <w:noProof/>
-                <w:webHidden/>
-              </w:rPr>
-            </w:r>
-            <w:r>
-              <w:rPr>
-                <w:noProof/>
-                <w:webHidden/>
-              </w:rPr>
-              <w:fldChar w:fldCharType="separate"/>
-            </w:r>
-            <w:r>
-              <w:rPr>
-                <w:noProof/>
-                <w:webHidden/>
-              </w:rPr>
-              <w:t>3</w:t>
-            </w:r>
-            <w:r>
-              <w:rPr>
-                <w:noProof/>
-                <w:webHidden/>
-              </w:rPr>
-              <w:fldChar w:fldCharType="end"/>
-            </w:r>
-          </w:hyperlink>
-        </w:p>
-        <w:p>
-          <w:pPr>
-            <w:pStyle w:val="TOC1"/>
-            <w:tabs>
-              <w:tab w:val="right" w:leader="dot" w:pos="9016"/>
-            </w:tabs>
-            <w:rPr>
-              <w:rFonts w:eastAsiaTheme="minorEastAsia"/>
-              <w:noProof/>
-              <w:lang w:eastAsia="en-GB"/>
-            </w:rPr>
-          </w:pPr>
-          <w:hyperlink w:anchor="_Toc33439760" w:history="1">
-            <w:r>
-              <w:rPr>
-                <w:rStyle w:val="Hyperlink"/>
-                <w:rFonts w:ascii="Times New Roman" w:hAnsi="Times New Roman" w:cs="Times New Roman"/>
-                <w:noProof/>
-                <w:color w:val="011830" w:themeColor="hyperlink" w:themeShade="40"/>
-              </w:rPr>
-              <w:t>5. System Models</w:t>
-            </w:r>
-            <w:r>
-              <w:rPr>
-                <w:noProof/>
-                <w:webHidden/>
-              </w:rPr>
-              <w:tab/>
-            </w:r>
-            <w:r>
-              <w:rPr>
-                <w:noProof/>
-                <w:webHidden/>
-              </w:rPr>
-              <w:fldChar w:fldCharType="begin"/>
-            </w:r>
-            <w:r>
-              <w:rPr>
-                <w:noProof/>
-                <w:webHidden/>
-              </w:rPr>
-              <w:instrText xml:space="preserve"> PAGEREF _Toc33439760 \h </w:instrText>
-            </w:r>
-            <w:r>
-              <w:rPr>
-                <w:noProof/>
-                <w:webHidden/>
-              </w:rPr>
-            </w:r>
-            <w:r>
-              <w:rPr>
-                <w:noProof/>
-                <w:webHidden/>
-              </w:rPr>
-              <w:fldChar w:fldCharType="separate"/>
-            </w:r>
-            <w:r>
-              <w:rPr>
-                <w:noProof/>
-                <w:webHidden/>
-              </w:rPr>
-              <w:t>3</w:t>
+              <w:t>4</w:t>
             </w:r>
             <w:r>
               <w:rPr>
@@ -1521,7 +872,7 @@
         <w:lastRenderedPageBreak/>
         <w:t xml:space="preserve"> </w:t>
       </w:r>
-      <w:bookmarkStart w:id="0" w:name="_Toc33439745"/>
+      <w:bookmarkStart w:id="0" w:name="_Toc37248973"/>
       <w:r>
         <w:rPr>
           <w:rFonts w:ascii="Times New Roman" w:hAnsi="Times New Roman" w:cs="Times New Roman"/>
@@ -1572,7 +923,7 @@
           <w:szCs w:val="32"/>
         </w:rPr>
       </w:pPr>
-      <w:bookmarkStart w:id="1" w:name="_Toc33439746"/>
+      <w:bookmarkStart w:id="1" w:name="_Toc37248974"/>
       <w:r>
         <w:rPr>
           <w:rFonts w:ascii="Times New Roman" w:hAnsi="Times New Roman" w:cs="Times New Roman"/>
@@ -1853,27 +1204,7 @@
           <w:sz w:val="24"/>
           <w:szCs w:val="24"/>
         </w:rPr>
-        <w:t xml:space="preserve"> F.R.A.</w:t>
-      </w:r>
-      <w:proofErr w:type="gramStart"/>
-      <w:r>
-        <w:rPr>
-          <w:rFonts w:ascii="Times New Roman" w:hAnsi="Times New Roman" w:cs="Times New Roman"/>
-          <w:color w:val="3B3838" w:themeColor="background2" w:themeShade="40"/>
-          <w:sz w:val="24"/>
-          <w:szCs w:val="24"/>
-        </w:rPr>
-        <w:t>M.E’s</w:t>
-      </w:r>
-      <w:proofErr w:type="gramEnd"/>
-      <w:r>
-        <w:rPr>
-          <w:rFonts w:ascii="Times New Roman" w:hAnsi="Times New Roman" w:cs="Times New Roman"/>
-          <w:color w:val="3B3838" w:themeColor="background2" w:themeShade="40"/>
-          <w:sz w:val="24"/>
-          <w:szCs w:val="24"/>
-        </w:rPr>
-        <w:t xml:space="preserve"> purpose is to give students </w:t>
+        <w:t xml:space="preserve"> F.R.A.M.E’s purpose is to give students </w:t>
       </w:r>
       <w:r>
         <w:rPr>
@@ -1962,7 +1293,7 @@
           <w:szCs w:val="32"/>
         </w:rPr>
       </w:pPr>
-      <w:bookmarkStart w:id="2" w:name="_Toc33439747"/>
+      <w:bookmarkStart w:id="2" w:name="_Toc37248975"/>
       <w:r>
         <w:rPr>
           <w:rFonts w:ascii="Times New Roman" w:hAnsi="Times New Roman" w:cs="Times New Roman"/>
@@ -2390,75 +1721,45 @@
         </w:rPr>
         <w:t>Updating individual student’s profiles with recent images so that changes in appearance over time become less of a problem</w:t>
       </w:r>
-      <w:bookmarkStart w:id="3" w:name="_GoBack"/>
+    </w:p>
+    <w:p>
+      <w:pPr>
+        <w:pStyle w:val="Heading2"/>
+        <w:rPr>
+          <w:rFonts w:ascii="Times New Roman" w:hAnsi="Times New Roman" w:cs="Times New Roman"/>
+          <w:color w:val="3B3838" w:themeColor="background2" w:themeShade="40"/>
+          <w:sz w:val="32"/>
+          <w:szCs w:val="32"/>
+        </w:rPr>
+      </w:pPr>
+      <w:bookmarkStart w:id="3" w:name="_Toc37248976"/>
+      <w:r>
+        <w:rPr>
+          <w:rFonts w:ascii="Times New Roman" w:hAnsi="Times New Roman" w:cs="Times New Roman"/>
+          <w:color w:val="3B3838" w:themeColor="background2" w:themeShade="40"/>
+          <w:sz w:val="32"/>
+          <w:szCs w:val="32"/>
+        </w:rPr>
+        <w:t xml:space="preserve">1.3 </w:t>
+      </w:r>
+      <w:r>
+        <w:rPr>
+          <w:rFonts w:ascii="Times New Roman" w:hAnsi="Times New Roman" w:cs="Times New Roman"/>
+          <w:color w:val="3B3838" w:themeColor="background2" w:themeShade="40"/>
+          <w:sz w:val="32"/>
+          <w:szCs w:val="32"/>
+        </w:rPr>
+        <w:t>Objectives</w:t>
+      </w:r>
       <w:bookmarkEnd w:id="3"/>
     </w:p>
     <w:p>
       <w:pPr>
-        <w:pStyle w:val="Heading2"/>
-        <w:rPr>
-          <w:rFonts w:ascii="Times New Roman" w:hAnsi="Times New Roman" w:cs="Times New Roman"/>
-          <w:color w:val="3B3838" w:themeColor="background2" w:themeShade="40"/>
-          <w:sz w:val="32"/>
-          <w:szCs w:val="32"/>
-        </w:rPr>
-      </w:pPr>
-      <w:bookmarkStart w:id="4" w:name="_Toc33439748"/>
-      <w:r>
-        <w:rPr>
-          <w:rFonts w:ascii="Times New Roman" w:hAnsi="Times New Roman" w:cs="Times New Roman"/>
-          <w:color w:val="3B3838" w:themeColor="background2" w:themeShade="40"/>
-          <w:sz w:val="32"/>
-          <w:szCs w:val="32"/>
-        </w:rPr>
-        <w:t xml:space="preserve">1.3 </w:t>
-      </w:r>
-      <w:r>
-        <w:rPr>
-          <w:rFonts w:ascii="Times New Roman" w:hAnsi="Times New Roman" w:cs="Times New Roman"/>
-          <w:color w:val="3B3838" w:themeColor="background2" w:themeShade="40"/>
-          <w:sz w:val="32"/>
-          <w:szCs w:val="32"/>
-        </w:rPr>
-        <w:t>Objectives</w:t>
-      </w:r>
-      <w:bookmarkEnd w:id="4"/>
-    </w:p>
-    <w:p>
-      <w:pPr>
-        <w:pStyle w:val="Heading2"/>
-        <w:rPr>
-          <w:rFonts w:ascii="Times New Roman" w:hAnsi="Times New Roman" w:cs="Times New Roman"/>
-          <w:color w:val="3B3838" w:themeColor="background2" w:themeShade="40"/>
-          <w:sz w:val="32"/>
-          <w:szCs w:val="32"/>
-        </w:rPr>
-      </w:pPr>
-      <w:bookmarkStart w:id="5" w:name="_Toc33439749"/>
-      <w:r>
-        <w:rPr>
-          <w:rFonts w:ascii="Times New Roman" w:hAnsi="Times New Roman" w:cs="Times New Roman"/>
-          <w:color w:val="3B3838" w:themeColor="background2" w:themeShade="40"/>
-          <w:sz w:val="32"/>
-          <w:szCs w:val="32"/>
-        </w:rPr>
-        <w:t xml:space="preserve">1.4 </w:t>
-      </w:r>
-      <w:r>
-        <w:rPr>
-          <w:rFonts w:ascii="Times New Roman" w:hAnsi="Times New Roman" w:cs="Times New Roman"/>
-          <w:color w:val="3B3838" w:themeColor="background2" w:themeShade="40"/>
-          <w:sz w:val="32"/>
-          <w:szCs w:val="32"/>
-        </w:rPr>
-        <w:t>Definitions and Acronyms</w:t>
-      </w:r>
-      <w:bookmarkEnd w:id="5"/>
-    </w:p>
-    <w:p>
-      <w:pPr>
-        <w:pStyle w:val="Heading1"/>
-      </w:pPr>
+        <w:pStyle w:val="FRAME"/>
+      </w:pPr>
+      <w:r>
+        <w:t>A successful development of project F.R.A.M.E would be a lightweight, easy to use, fast and adaptable software that helps to streamline the attendance monitoring process. Our key goals are to ensure that at no point is accuracy and reliability compromised, whilst still achieving a high standard in speed of use and ease of use.</w:t>
+      </w:r>
     </w:p>
     <w:p>
       <w:pPr>
@@ -2474,7 +1775,7 @@
           <w:szCs w:val="40"/>
         </w:rPr>
       </w:pPr>
-      <w:bookmarkStart w:id="6" w:name="_Toc33439750"/>
+      <w:bookmarkStart w:id="4" w:name="_Toc37248977"/>
       <w:r>
         <w:rPr>
           <w:rFonts w:ascii="Times New Roman" w:hAnsi="Times New Roman" w:cs="Times New Roman"/>
@@ -2484,20 +1785,15 @@
         </w:rPr>
         <w:t>Proposed System</w:t>
       </w:r>
-      <w:bookmarkEnd w:id="6"/>
+      <w:bookmarkEnd w:id="4"/>
     </w:p>
     <w:p>
       <w:pPr>
-        <w:tabs>
-          <w:tab w:val="left" w:pos="3868"/>
-        </w:tabs>
-        <w:rPr>
-          <w:rFonts w:ascii="Times New Roman" w:hAnsi="Times New Roman" w:cs="Times New Roman"/>
-          <w:color w:val="3B3838" w:themeColor="background2" w:themeShade="40"/>
-          <w:sz w:val="40"/>
-          <w:szCs w:val="40"/>
-        </w:rPr>
-      </w:pPr>
+        <w:pStyle w:val="FRAME"/>
+      </w:pPr>
+      <w:r>
+        <w:t xml:space="preserve">Our proposed system will be interfacing between Python facial recognition libraries, a python GUI and back-end developments using MySQL and AWS as a host platform. </w:t>
+      </w:r>
     </w:p>
     <w:p>
       <w:pPr>
@@ -2513,7 +1809,7 @@
           <w:szCs w:val="40"/>
         </w:rPr>
       </w:pPr>
-      <w:bookmarkStart w:id="7" w:name="_Toc33439751"/>
+      <w:bookmarkStart w:id="5" w:name="_Toc37248978"/>
       <w:r>
         <w:rPr>
           <w:rFonts w:ascii="Times New Roman" w:hAnsi="Times New Roman" w:cs="Times New Roman"/>
@@ -2523,309 +1819,57 @@
         </w:rPr>
         <w:t>Functional Requirements</w:t>
       </w:r>
-      <w:bookmarkEnd w:id="7"/>
+      <w:bookmarkEnd w:id="5"/>
     </w:p>
     <w:p>
       <w:pPr>
-        <w:tabs>
-          <w:tab w:val="left" w:pos="3868"/>
-        </w:tabs>
+        <w:pStyle w:val="FRAME"/>
+      </w:pPr>
+      <w:r>
+        <w:t>The functional requirements of project F.R.A.M.E are to capture images of users who try to use it, check that image against a store of images in a pre-determined class (according to a schedule) and see if the person in front of the camera is part of that class. If so, they are marked as in attendance and at the end of each session the relevant lecturer is emailed a copy of this list of those in attendance.</w:t>
+      </w:r>
+    </w:p>
+    <w:p>
+      <w:pPr>
+        <w:pStyle w:val="Heading1"/>
+        <w:rPr>
+          <w:rFonts w:ascii="Times New Roman" w:hAnsi="Times New Roman" w:cs="Times New Roman"/>
+        </w:rPr>
+      </w:pPr>
+      <w:bookmarkStart w:id="6" w:name="_Toc37248979"/>
+      <w:r>
         <w:rPr>
           <w:rFonts w:ascii="Times New Roman" w:hAnsi="Times New Roman" w:cs="Times New Roman"/>
           <w:color w:val="3B3838" w:themeColor="background2" w:themeShade="40"/>
           <w:sz w:val="40"/>
           <w:szCs w:val="40"/>
         </w:rPr>
-      </w:pPr>
+        <w:t>4. Summary</w:t>
+      </w:r>
+      <w:bookmarkEnd w:id="6"/>
+      <w:r>
+        <w:rPr>
+          <w:rFonts w:ascii="Times New Roman" w:hAnsi="Times New Roman" w:cs="Times New Roman"/>
+          <w:color w:val="3B3838" w:themeColor="background2" w:themeShade="40"/>
+          <w:sz w:val="40"/>
+          <w:szCs w:val="40"/>
+        </w:rPr>
+        <w:t xml:space="preserve"> </w:t>
+      </w:r>
     </w:p>
     <w:p>
       <w:pPr>
-        <w:pStyle w:val="Heading1"/>
-        <w:rPr>
-          <w:rFonts w:ascii="Times New Roman" w:hAnsi="Times New Roman" w:cs="Times New Roman"/>
-          <w:color w:val="3B3838" w:themeColor="background2" w:themeShade="40"/>
-          <w:sz w:val="40"/>
-          <w:szCs w:val="40"/>
-        </w:rPr>
-      </w:pPr>
-      <w:bookmarkStart w:id="8" w:name="_Toc33439752"/>
-      <w:r>
-        <w:rPr>
-          <w:rFonts w:ascii="Times New Roman" w:hAnsi="Times New Roman" w:cs="Times New Roman"/>
-          <w:color w:val="3B3838" w:themeColor="background2" w:themeShade="40"/>
-          <w:sz w:val="40"/>
-          <w:szCs w:val="40"/>
-        </w:rPr>
+        <w:pStyle w:val="FRAME"/>
+      </w:pPr>
+      <w:r>
+        <w:t xml:space="preserve">Project F.R.A.M.E is being developed with the expressed goals of taking work out of the hands of lecturers; creating a better environment for lecturing by removing unnecessary </w:t>
+      </w:r>
+      <w:r>
         <w:lastRenderedPageBreak/>
-        <w:t xml:space="preserve">4. </w:t>
-      </w:r>
-      <w:r>
-        <w:rPr>
-          <w:rFonts w:ascii="Times New Roman" w:hAnsi="Times New Roman" w:cs="Times New Roman"/>
-          <w:color w:val="3B3838" w:themeColor="background2" w:themeShade="40"/>
-          <w:sz w:val="40"/>
-          <w:szCs w:val="40"/>
-        </w:rPr>
-        <w:t>Non-functional Requirements</w:t>
-      </w:r>
-      <w:bookmarkEnd w:id="8"/>
-    </w:p>
-    <w:p>
-      <w:pPr>
-        <w:pStyle w:val="Heading2"/>
-        <w:rPr>
-          <w:rFonts w:ascii="Times New Roman" w:hAnsi="Times New Roman" w:cs="Times New Roman"/>
-          <w:color w:val="3B3838" w:themeColor="background2" w:themeShade="40"/>
-          <w:sz w:val="32"/>
-          <w:szCs w:val="32"/>
-        </w:rPr>
-      </w:pPr>
-      <w:bookmarkStart w:id="9" w:name="_Toc33439753"/>
-      <w:r>
-        <w:rPr>
-          <w:rFonts w:ascii="Times New Roman" w:hAnsi="Times New Roman" w:cs="Times New Roman"/>
-          <w:color w:val="3B3838" w:themeColor="background2" w:themeShade="40"/>
-          <w:sz w:val="32"/>
-          <w:szCs w:val="32"/>
-        </w:rPr>
-        <w:t xml:space="preserve">4.1 </w:t>
-      </w:r>
-      <w:r>
-        <w:rPr>
-          <w:rFonts w:ascii="Times New Roman" w:hAnsi="Times New Roman" w:cs="Times New Roman"/>
-          <w:color w:val="3B3838" w:themeColor="background2" w:themeShade="40"/>
-          <w:sz w:val="32"/>
-          <w:szCs w:val="32"/>
-        </w:rPr>
-        <w:t>Usability</w:t>
-      </w:r>
-      <w:bookmarkEnd w:id="9"/>
-    </w:p>
-    <w:p>
-      <w:pPr>
-        <w:pStyle w:val="Heading2"/>
-        <w:rPr>
-          <w:rFonts w:ascii="Times New Roman" w:hAnsi="Times New Roman" w:cs="Times New Roman"/>
-          <w:color w:val="3B3838" w:themeColor="background2" w:themeShade="40"/>
-          <w:sz w:val="32"/>
-          <w:szCs w:val="32"/>
-        </w:rPr>
-      </w:pPr>
-      <w:bookmarkStart w:id="10" w:name="_Toc33439754"/>
-      <w:r>
-        <w:rPr>
-          <w:rFonts w:ascii="Times New Roman" w:hAnsi="Times New Roman" w:cs="Times New Roman"/>
-          <w:color w:val="3B3838" w:themeColor="background2" w:themeShade="40"/>
-          <w:sz w:val="32"/>
-          <w:szCs w:val="32"/>
-        </w:rPr>
-        <w:t xml:space="preserve">4.2 </w:t>
-      </w:r>
-      <w:r>
-        <w:rPr>
-          <w:rFonts w:ascii="Times New Roman" w:hAnsi="Times New Roman" w:cs="Times New Roman"/>
-          <w:color w:val="3B3838" w:themeColor="background2" w:themeShade="40"/>
-          <w:sz w:val="32"/>
-          <w:szCs w:val="32"/>
-        </w:rPr>
-        <w:t>Reliability</w:t>
-      </w:r>
-      <w:bookmarkEnd w:id="10"/>
-    </w:p>
-    <w:p>
-      <w:pPr>
-        <w:pStyle w:val="Heading2"/>
-        <w:rPr>
-          <w:rFonts w:ascii="Times New Roman" w:hAnsi="Times New Roman" w:cs="Times New Roman"/>
-          <w:color w:val="3B3838" w:themeColor="background2" w:themeShade="40"/>
-          <w:sz w:val="32"/>
-          <w:szCs w:val="32"/>
-        </w:rPr>
-      </w:pPr>
-      <w:bookmarkStart w:id="11" w:name="_Toc33439755"/>
-      <w:r>
-        <w:rPr>
-          <w:rFonts w:ascii="Times New Roman" w:hAnsi="Times New Roman" w:cs="Times New Roman"/>
-          <w:color w:val="3B3838" w:themeColor="background2" w:themeShade="40"/>
-          <w:sz w:val="32"/>
-          <w:szCs w:val="32"/>
-        </w:rPr>
-        <w:t xml:space="preserve">4.3 </w:t>
-      </w:r>
-      <w:r>
-        <w:rPr>
-          <w:rFonts w:ascii="Times New Roman" w:hAnsi="Times New Roman" w:cs="Times New Roman"/>
-          <w:color w:val="3B3838" w:themeColor="background2" w:themeShade="40"/>
-          <w:sz w:val="32"/>
-          <w:szCs w:val="32"/>
-        </w:rPr>
-        <w:t>Performance</w:t>
-      </w:r>
-      <w:bookmarkEnd w:id="11"/>
-    </w:p>
-    <w:p>
-      <w:pPr>
-        <w:pStyle w:val="Heading2"/>
-        <w:rPr>
-          <w:rFonts w:ascii="Times New Roman" w:hAnsi="Times New Roman" w:cs="Times New Roman"/>
-          <w:color w:val="3B3838" w:themeColor="background2" w:themeShade="40"/>
-          <w:sz w:val="32"/>
-          <w:szCs w:val="32"/>
-        </w:rPr>
-      </w:pPr>
-      <w:bookmarkStart w:id="12" w:name="_Toc33439756"/>
-      <w:r>
-        <w:rPr>
-          <w:rFonts w:ascii="Times New Roman" w:hAnsi="Times New Roman" w:cs="Times New Roman"/>
-          <w:color w:val="3B3838" w:themeColor="background2" w:themeShade="40"/>
-          <w:sz w:val="32"/>
-          <w:szCs w:val="32"/>
-        </w:rPr>
-        <w:t xml:space="preserve">4.4 </w:t>
-      </w:r>
-      <w:r>
-        <w:rPr>
-          <w:rFonts w:ascii="Times New Roman" w:hAnsi="Times New Roman" w:cs="Times New Roman"/>
-          <w:color w:val="3B3838" w:themeColor="background2" w:themeShade="40"/>
-          <w:sz w:val="32"/>
-          <w:szCs w:val="32"/>
-        </w:rPr>
-        <w:t>Supportability</w:t>
-      </w:r>
-      <w:bookmarkEnd w:id="12"/>
-    </w:p>
-    <w:p>
-      <w:pPr>
-        <w:pStyle w:val="Heading2"/>
-        <w:rPr>
-          <w:rFonts w:ascii="Times New Roman" w:hAnsi="Times New Roman" w:cs="Times New Roman"/>
-          <w:color w:val="3B3838" w:themeColor="background2" w:themeShade="40"/>
-          <w:sz w:val="32"/>
-          <w:szCs w:val="32"/>
-        </w:rPr>
-      </w:pPr>
-      <w:bookmarkStart w:id="13" w:name="_Toc33439757"/>
-      <w:r>
-        <w:rPr>
-          <w:rFonts w:ascii="Times New Roman" w:hAnsi="Times New Roman" w:cs="Times New Roman"/>
-          <w:color w:val="3B3838" w:themeColor="background2" w:themeShade="40"/>
-          <w:sz w:val="32"/>
-          <w:szCs w:val="32"/>
-        </w:rPr>
-        <w:t xml:space="preserve">4.5 </w:t>
-      </w:r>
-      <w:r>
-        <w:rPr>
-          <w:rFonts w:ascii="Times New Roman" w:hAnsi="Times New Roman" w:cs="Times New Roman"/>
-          <w:color w:val="3B3838" w:themeColor="background2" w:themeShade="40"/>
-          <w:sz w:val="32"/>
-          <w:szCs w:val="32"/>
-        </w:rPr>
-        <w:t>Implementation</w:t>
-      </w:r>
-      <w:bookmarkEnd w:id="13"/>
-    </w:p>
-    <w:p>
-      <w:pPr>
-        <w:pStyle w:val="Heading2"/>
-        <w:rPr>
-          <w:rFonts w:ascii="Times New Roman" w:hAnsi="Times New Roman" w:cs="Times New Roman"/>
-          <w:color w:val="3B3838" w:themeColor="background2" w:themeShade="40"/>
-          <w:sz w:val="32"/>
-          <w:szCs w:val="32"/>
-        </w:rPr>
-      </w:pPr>
-      <w:bookmarkStart w:id="14" w:name="_Toc33439758"/>
-      <w:r>
-        <w:rPr>
-          <w:rFonts w:ascii="Times New Roman" w:hAnsi="Times New Roman" w:cs="Times New Roman"/>
-          <w:color w:val="3B3838" w:themeColor="background2" w:themeShade="40"/>
-          <w:sz w:val="32"/>
-          <w:szCs w:val="32"/>
-        </w:rPr>
-        <w:t xml:space="preserve">4.6 </w:t>
-      </w:r>
-      <w:r>
-        <w:rPr>
-          <w:rFonts w:ascii="Times New Roman" w:hAnsi="Times New Roman" w:cs="Times New Roman"/>
-          <w:color w:val="3B3838" w:themeColor="background2" w:themeShade="40"/>
-          <w:sz w:val="32"/>
-          <w:szCs w:val="32"/>
-        </w:rPr>
-        <w:t>Interface</w:t>
-      </w:r>
-      <w:bookmarkEnd w:id="14"/>
-    </w:p>
-    <w:p>
-      <w:pPr>
-        <w:pStyle w:val="Heading2"/>
-        <w:rPr>
-          <w:rFonts w:ascii="Times New Roman" w:hAnsi="Times New Roman" w:cs="Times New Roman"/>
-          <w:color w:val="3B3838" w:themeColor="background2" w:themeShade="40"/>
-          <w:sz w:val="32"/>
-          <w:szCs w:val="32"/>
-        </w:rPr>
-      </w:pPr>
-      <w:bookmarkStart w:id="15" w:name="_Toc33439759"/>
-      <w:r>
-        <w:rPr>
-          <w:rFonts w:ascii="Times New Roman" w:hAnsi="Times New Roman" w:cs="Times New Roman"/>
-          <w:color w:val="3B3838" w:themeColor="background2" w:themeShade="40"/>
-          <w:sz w:val="32"/>
-          <w:szCs w:val="32"/>
-        </w:rPr>
-        <w:t xml:space="preserve">4.7 </w:t>
-      </w:r>
-      <w:r>
-        <w:rPr>
-          <w:rFonts w:ascii="Times New Roman" w:hAnsi="Times New Roman" w:cs="Times New Roman"/>
-          <w:color w:val="3B3838" w:themeColor="background2" w:themeShade="40"/>
-          <w:sz w:val="32"/>
-          <w:szCs w:val="32"/>
-        </w:rPr>
-        <w:t>Legal</w:t>
-      </w:r>
-      <w:bookmarkEnd w:id="15"/>
-    </w:p>
-    <w:p>
-      <w:pPr>
-        <w:pStyle w:val="Heading1"/>
-        <w:rPr>
-          <w:rFonts w:ascii="Times New Roman" w:hAnsi="Times New Roman" w:cs="Times New Roman"/>
-        </w:rPr>
-      </w:pPr>
-      <w:bookmarkStart w:id="16" w:name="_Toc33439760"/>
-      <w:r>
-        <w:rPr>
-          <w:rFonts w:ascii="Times New Roman" w:hAnsi="Times New Roman" w:cs="Times New Roman"/>
-          <w:color w:val="3B3838" w:themeColor="background2" w:themeShade="40"/>
-          <w:sz w:val="40"/>
-          <w:szCs w:val="40"/>
-        </w:rPr>
-        <w:t xml:space="preserve">5. </w:t>
-      </w:r>
-      <w:r>
-        <w:rPr>
-          <w:rFonts w:ascii="Times New Roman" w:hAnsi="Times New Roman" w:cs="Times New Roman"/>
-          <w:color w:val="3B3838" w:themeColor="background2" w:themeShade="40"/>
-          <w:sz w:val="40"/>
-          <w:szCs w:val="40"/>
-        </w:rPr>
-        <w:t>System Models</w:t>
-      </w:r>
-      <w:bookmarkEnd w:id="16"/>
-    </w:p>
-    <w:p>
-      <w:pPr>
-        <w:tabs>
-          <w:tab w:val="left" w:pos="3868"/>
-        </w:tabs>
-        <w:rPr>
-          <w:rFonts w:ascii="Times New Roman" w:hAnsi="Times New Roman" w:cs="Times New Roman"/>
-          <w:sz w:val="40"/>
-          <w:szCs w:val="40"/>
-        </w:rPr>
-      </w:pPr>
+        <w:t>distractions and improving the accuracy of data captured regarding attendance. These goals and clarifications of goals should allow us to deliver just this.</w:t>
+      </w:r>
+      <w:bookmarkStart w:id="7" w:name="_GoBack"/>
+      <w:bookmarkEnd w:id="7"/>
     </w:p>
     <w:sectPr>
       <w:pgSz w:w="11906" w:h="16838"/>
@@ -5043,7 +4087,7 @@
 </file>
 
 <file path=customXml/itemProps1.xml><?xml version="1.0" encoding="utf-8"?>
-<ds:datastoreItem xmlns:ds="http://schemas.openxmlformats.org/officeDocument/2006/customXml" ds:itemID="{D2F51676-0C43-9442-90FF-2840E6B2EEF3}">
+<ds:datastoreItem xmlns:ds="http://schemas.openxmlformats.org/officeDocument/2006/customXml" ds:itemID="{E16702E3-4120-4514-AE4C-2CF87C362D97}">
   <ds:schemaRefs>
     <ds:schemaRef ds:uri="http://schemas.openxmlformats.org/officeDocument/2006/bibliography"/>
   </ds:schemaRefs>

</xml_diff>